<commit_message>
Week 14 Update 6.1
</commit_message>
<xml_diff>
--- a/Week-14-Props_State_Events_and_Lifecycle_Methods/Week-14-Coding-Assignment.docx
+++ b/Week-14-Props_State_Events_and_Lifecycle_Methods/Week-14-Coding-Assignment.docx
@@ -3,6 +3,11 @@
 <w:document xmlns:wpc="http://schemas.microsoft.com/office/word/2010/wordprocessingCanvas" xmlns:cx="http://schemas.microsoft.com/office/drawing/2014/chartex" xmlns:cx1="http://schemas.microsoft.com/office/drawing/2015/9/8/chartex" xmlns:cx2="http://schemas.microsoft.com/office/drawing/2015/10/21/chartex" xmlns:cx3="http://schemas.microsoft.com/office/drawing/2016/5/9/chartex" xmlns:cx4="http://schemas.microsoft.com/office/drawing/2016/5/10/chartex" xmlns:cx5="http://schemas.microsoft.com/office/drawing/2016/5/11/chartex" xmlns:cx6="http://schemas.microsoft.com/office/drawing/2016/5/12/chartex" xmlns:cx7="http://schemas.microsoft.com/office/drawing/2016/5/13/chartex" xmlns:cx8="http://schemas.microsoft.com/office/drawing/2016/5/14/chartex" xmlns:mc="http://schemas.openxmlformats.org/markup-compatibility/2006" xmlns:aink="http://schemas.microsoft.com/office/drawing/2016/ink" xmlns:am3d="http://schemas.microsoft.com/office/drawing/2017/model3d" xmlns:o="urn:schemas-microsoft-com:office:office" xmlns:oel="http://schemas.microsoft.com/office/2019/extlst" xmlns:r="http://schemas.openxmlformats.org/officeDocument/2006/relationships" xmlns:m="http://schemas.openxmlformats.org/officeDocument/2006/math" xmlns:v="urn:schemas-microsoft-com:vml" xmlns:wp14="http://schemas.microsoft.com/office/word/2010/wordprocessingDrawing" xmlns:wp="http://schemas.openxmlformats.org/drawingml/2006/wordprocessingDrawing" xmlns:w10="urn:schemas-microsoft-com:office:word" xmlns:w="http://schemas.openxmlformats.org/wordprocessingml/2006/main" xmlns:w14="http://schemas.microsoft.com/office/word/2010/wordml" xmlns:w15="http://schemas.microsoft.com/office/word/2012/wordml" xmlns:w16cex="http://schemas.microsoft.com/office/word/2018/wordml/cex" xmlns:w16cid="http://schemas.microsoft.com/office/word/2016/wordml/cid" xmlns:w16="http://schemas.microsoft.com/office/word/2018/wordml" xmlns:w16sdtdh="http://schemas.microsoft.com/office/word/2020/wordml/sdtdatahash" xmlns:w16se="http://schemas.microsoft.com/office/word/2015/wordml/symex" xmlns:wpg="http://schemas.microsoft.com/office/word/2010/wordprocessingGroup" xmlns:wpi="http://schemas.microsoft.com/office/word/2010/wordprocessingInk" xmlns:wne="http://schemas.microsoft.com/office/word/2006/wordml" xmlns:wps="http://schemas.microsoft.com/office/word/2010/wordprocessingShape" mc:Ignorable="w14 w15 w16se w16cid w16 w16cex w16sdtdh wp14">
   <w:body>
     <w:p>
+      <w:pPr>
+        <w:rPr>
+          <w:b/>
+        </w:rPr>
+      </w:pPr>
       <w:r>
         <w:rPr>
           <w:b/>
@@ -15,13 +20,18 @@
         </w:rPr>
         <w:t>URL to GitHub Repository:</w:t>
       </w:r>
-    </w:p>
-    <w:p>
-      <w:pPr>
-        <w:rPr>
-          <w:b/>
-        </w:rPr>
-      </w:pPr>
+      <w:r>
+        <w:t xml:space="preserve"> </w:t>
+      </w:r>
+      <w:hyperlink r:id="rId7" w:history="1">
+        <w:r>
+          <w:rPr>
+            <w:rStyle w:val="Hyperlink"/>
+            <w:b/>
+          </w:rPr>
+          <w:t>https://github.com/RKMellinger/Promineo/tree/main/Week-14-Props_State_Events_and_Lifecycle_Methods/my-app</w:t>
+        </w:r>
+      </w:hyperlink>
     </w:p>
     <w:p>
       <w:pPr>
@@ -39,8 +49,24 @@
         <w:rPr>
           <w:b/>
         </w:rPr>
-        <w:br/>
-      </w:r>
+        <w:t xml:space="preserve"> </w:t>
+      </w:r>
+      <w:hyperlink r:id="rId8" w:history="1">
+        <w:r>
+          <w:rPr>
+            <w:rStyle w:val="Hyperlink"/>
+            <w:b/>
+          </w:rPr>
+          <w:t>https://youtu.be/qO5YDkk597I</w:t>
+        </w:r>
+      </w:hyperlink>
+    </w:p>
+    <w:p>
+      <w:pPr>
+        <w:rPr>
+          <w:b/>
+        </w:rPr>
+      </w:pPr>
     </w:p>
     <w:p>
       <w:pPr>
@@ -809,12 +835,12 @@
       </w:pPr>
     </w:p>
     <w:sectPr>
-      <w:headerReference w:type="even" r:id="rId7"/>
-      <w:headerReference w:type="default" r:id="rId8"/>
-      <w:footerReference w:type="even" r:id="rId9"/>
-      <w:footerReference w:type="default" r:id="rId10"/>
-      <w:headerReference w:type="first" r:id="rId11"/>
-      <w:footerReference w:type="first" r:id="rId12"/>
+      <w:headerReference w:type="even" r:id="rId9"/>
+      <w:headerReference w:type="default" r:id="rId10"/>
+      <w:footerReference w:type="even" r:id="rId11"/>
+      <w:footerReference w:type="default" r:id="rId12"/>
+      <w:headerReference w:type="first" r:id="rId13"/>
+      <w:footerReference w:type="first" r:id="rId14"/>
       <w:pgSz w:w="12240" w:h="15840"/>
       <w:pgMar w:top="1440" w:right="1440" w:bottom="1440" w:left="1440" w:header="720" w:footer="720" w:gutter="0"/>
       <w:pgNumType w:start="1"/>
@@ -2101,6 +2127,29 @@
       <w:szCs w:val="36"/>
     </w:rPr>
   </w:style>
+  <w:style w:type="character" w:styleId="Hyperlink">
+    <w:name w:val="Hyperlink"/>
+    <w:basedOn w:val="DefaultParagraphFont"/>
+    <w:uiPriority w:val="99"/>
+    <w:unhideWhenUsed/>
+    <w:rsid w:val="00862AD4"/>
+    <w:rPr>
+      <w:color w:val="0000FF" w:themeColor="hyperlink"/>
+      <w:u w:val="single"/>
+    </w:rPr>
+  </w:style>
+  <w:style w:type="character" w:styleId="UnresolvedMention">
+    <w:name w:val="Unresolved Mention"/>
+    <w:basedOn w:val="DefaultParagraphFont"/>
+    <w:uiPriority w:val="99"/>
+    <w:semiHidden/>
+    <w:unhideWhenUsed/>
+    <w:rsid w:val="00862AD4"/>
+    <w:rPr>
+      <w:color w:val="605E5C"/>
+      <w:shd w:val="clear" w:color="auto" w:fill="E1DFDD"/>
+    </w:rPr>
+  </w:style>
 </w:styles>
 </file>
 

</xml_diff>